<commit_message>
257 al 266 TiposDocumento
</commit_message>
<xml_diff>
--- a/Evidencia/DEC_0319.docx
+++ b/Evidencia/DEC_0319.docx
@@ -37,12 +37,12 @@
         <w:drawing>
           <wp:inline distT="0" distR="0" distB="0" distL="0">
             <wp:extent cx="5080000" cy="5080000"/>
-            <wp:docPr id="0" name="Drawing 0" descr="C:\Users\Laura Andrade\eclipse-workspace\Dec5\screenshots\DEC_0319-Captura-Login_por_Identidad_Digital153411.jpg"/>
-            <a:graphic xmlns:a="http://schemas.openxmlformats.org/drawingml/2006/main">
-              <a:graphicData uri="http://schemas.openxmlformats.org/drawingml/2006/picture">
-                <pic:pic xmlns:pic="http://schemas.openxmlformats.org/drawingml/2006/picture">
-                  <pic:nvPicPr>
-                    <pic:cNvPr id="0" name="Picture 0" descr="C:\Users\Laura Andrade\eclipse-workspace\Dec5\screenshots\DEC_0319-Captura-Login_por_Identidad_Digital153411.jpg"/>
+            <wp:docPr id="0" name="Drawing 0" descr="C:\Users\Laura Andrade\eclipse-workspace\Dec5\screenshots\DEC_0319-Captura-Login_por_Identidad_Digital165150.jpg"/>
+            <a:graphic xmlns:a="http://schemas.openxmlformats.org/drawingml/2006/main">
+              <a:graphicData uri="http://schemas.openxmlformats.org/drawingml/2006/picture">
+                <pic:pic xmlns:pic="http://schemas.openxmlformats.org/drawingml/2006/picture">
+                  <pic:nvPicPr>
+                    <pic:cNvPr id="0" name="Picture 0" descr="C:\Users\Laura Andrade\eclipse-workspace\Dec5\screenshots\DEC_0319-Captura-Login_por_Identidad_Digital165150.jpg"/>
                     <pic:cNvPicPr>
                       <a:picLocks noChangeAspect="true"/>
                     </pic:cNvPicPr>
@@ -92,12 +92,12 @@
         <w:drawing>
           <wp:inline distT="0" distR="0" distB="0" distL="0">
             <wp:extent cx="5080000" cy="5080000"/>
-            <wp:docPr id="1" name="Drawing 1" descr="C:\Users\Laura Andrade\eclipse-workspace\Dec5\screenshots\DEC_0319-Captura-Click_al_botón_Autorizar153420.jpg"/>
-            <a:graphic xmlns:a="http://schemas.openxmlformats.org/drawingml/2006/main">
-              <a:graphicData uri="http://schemas.openxmlformats.org/drawingml/2006/picture">
-                <pic:pic xmlns:pic="http://schemas.openxmlformats.org/drawingml/2006/picture">
-                  <pic:nvPicPr>
-                    <pic:cNvPr id="0" name="Picture 1" descr="C:\Users\Laura Andrade\eclipse-workspace\Dec5\screenshots\DEC_0319-Captura-Click_al_botón_Autorizar153420.jpg"/>
+            <wp:docPr id="1" name="Drawing 1" descr="C:\Users\Laura Andrade\eclipse-workspace\Dec5\screenshots\DEC_0319-Captura-Click_al_botón_Autorizar165159.jpg"/>
+            <a:graphic xmlns:a="http://schemas.openxmlformats.org/drawingml/2006/main">
+              <a:graphicData uri="http://schemas.openxmlformats.org/drawingml/2006/picture">
+                <pic:pic xmlns:pic="http://schemas.openxmlformats.org/drawingml/2006/picture">
+                  <pic:nvPicPr>
+                    <pic:cNvPr id="0" name="Picture 1" descr="C:\Users\Laura Andrade\eclipse-workspace\Dec5\screenshots\DEC_0319-Captura-Click_al_botón_Autorizar165159.jpg"/>
                     <pic:cNvPicPr>
                       <a:picLocks noChangeAspect="true"/>
                     </pic:cNvPicPr>
@@ -147,12 +147,12 @@
         <w:drawing>
           <wp:inline distT="0" distR="0" distB="0" distL="0">
             <wp:extent cx="5080000" cy="5080000"/>
-            <wp:docPr id="2" name="Drawing 2" descr="C:\Users\Laura Andrade\eclipse-workspace\Dec5\screenshots\DEC_0319-Captura-Click_a_Configuraciones153430.jpg"/>
-            <a:graphic xmlns:a="http://schemas.openxmlformats.org/drawingml/2006/main">
-              <a:graphicData uri="http://schemas.openxmlformats.org/drawingml/2006/picture">
-                <pic:pic xmlns:pic="http://schemas.openxmlformats.org/drawingml/2006/picture">
-                  <pic:nvPicPr>
-                    <pic:cNvPr id="0" name="Picture 2" descr="C:\Users\Laura Andrade\eclipse-workspace\Dec5\screenshots\DEC_0319-Captura-Click_a_Configuraciones153430.jpg"/>
+            <wp:docPr id="2" name="Drawing 2" descr="C:\Users\Laura Andrade\eclipse-workspace\Dec5\screenshots\DEC_0319-Captura-Click_a_Configuraciones16528.jpg"/>
+            <a:graphic xmlns:a="http://schemas.openxmlformats.org/drawingml/2006/main">
+              <a:graphicData uri="http://schemas.openxmlformats.org/drawingml/2006/picture">
+                <pic:pic xmlns:pic="http://schemas.openxmlformats.org/drawingml/2006/picture">
+                  <pic:nvPicPr>
+                    <pic:cNvPr id="0" name="Picture 2" descr="C:\Users\Laura Andrade\eclipse-workspace\Dec5\screenshots\DEC_0319-Captura-Click_a_Configuraciones16528.jpg"/>
                     <pic:cNvPicPr>
                       <a:picLocks noChangeAspect="true"/>
                     </pic:cNvPicPr>
@@ -202,12 +202,12 @@
         <w:drawing>
           <wp:inline distT="0" distR="0" distB="0" distL="0">
             <wp:extent cx="5080000" cy="5080000"/>
-            <wp:docPr id="3" name="Drawing 3" descr="C:\Users\Laura Andrade\eclipse-workspace\Dec5\screenshots\DEC_0319-Captura-Click_Tipos_de_Documentos153438.jpg"/>
-            <a:graphic xmlns:a="http://schemas.openxmlformats.org/drawingml/2006/main">
-              <a:graphicData uri="http://schemas.openxmlformats.org/drawingml/2006/picture">
-                <pic:pic xmlns:pic="http://schemas.openxmlformats.org/drawingml/2006/picture">
-                  <pic:nvPicPr>
-                    <pic:cNvPr id="0" name="Picture 3" descr="C:\Users\Laura Andrade\eclipse-workspace\Dec5\screenshots\DEC_0319-Captura-Click_Tipos_de_Documentos153438.jpg"/>
+            <wp:docPr id="3" name="Drawing 3" descr="C:\Users\Laura Andrade\eclipse-workspace\Dec5\screenshots\DEC_0319-Captura-Click_Tipos_de_Documentos165217.jpg"/>
+            <a:graphic xmlns:a="http://schemas.openxmlformats.org/drawingml/2006/main">
+              <a:graphicData uri="http://schemas.openxmlformats.org/drawingml/2006/picture">
+                <pic:pic xmlns:pic="http://schemas.openxmlformats.org/drawingml/2006/picture">
+                  <pic:nvPicPr>
+                    <pic:cNvPr id="0" name="Picture 3" descr="C:\Users\Laura Andrade\eclipse-workspace\Dec5\screenshots\DEC_0319-Captura-Click_Tipos_de_Documentos165217.jpg"/>
                     <pic:cNvPicPr>
                       <a:picLocks noChangeAspect="true"/>
                     </pic:cNvPicPr>
@@ -257,12 +257,12 @@
         <w:drawing>
           <wp:inline distT="0" distR="0" distB="0" distL="0">
             <wp:extent cx="5080000" cy="5080000"/>
-            <wp:docPr id="4" name="Drawing 4" descr="C:\Users\Laura Andrade\eclipse-workspace\Dec5\screenshots\DEC_0319-Captura-click_Link_Crear153444.jpg"/>
-            <a:graphic xmlns:a="http://schemas.openxmlformats.org/drawingml/2006/main">
-              <a:graphicData uri="http://schemas.openxmlformats.org/drawingml/2006/picture">
-                <pic:pic xmlns:pic="http://schemas.openxmlformats.org/drawingml/2006/picture">
-                  <pic:nvPicPr>
-                    <pic:cNvPr id="0" name="Picture 4" descr="C:\Users\Laura Andrade\eclipse-workspace\Dec5\screenshots\DEC_0319-Captura-click_Link_Crear153444.jpg"/>
+            <wp:docPr id="4" name="Drawing 4" descr="C:\Users\Laura Andrade\eclipse-workspace\Dec5\screenshots\DEC_0319-Captura-click_Link_Crear165223.jpg"/>
+            <a:graphic xmlns:a="http://schemas.openxmlformats.org/drawingml/2006/main">
+              <a:graphicData uri="http://schemas.openxmlformats.org/drawingml/2006/picture">
+                <pic:pic xmlns:pic="http://schemas.openxmlformats.org/drawingml/2006/picture">
+                  <pic:nvPicPr>
+                    <pic:cNvPr id="0" name="Picture 4" descr="C:\Users\Laura Andrade\eclipse-workspace\Dec5\screenshots\DEC_0319-Captura-click_Link_Crear165223.jpg"/>
                     <pic:cNvPicPr>
                       <a:picLocks noChangeAspect="true"/>
                     </pic:cNvPicPr>
@@ -312,12 +312,12 @@
         <w:drawing>
           <wp:inline distT="0" distR="0" distB="0" distL="0">
             <wp:extent cx="5080000" cy="5080000"/>
-            <wp:docPr id="5" name="Drawing 5" descr="C:\Users\Laura Andrade\eclipse-workspace\Dec5\screenshots\DEC_0319-Captura-click_Link_Subir_Archivo153453.jpg"/>
-            <a:graphic xmlns:a="http://schemas.openxmlformats.org/drawingml/2006/main">
-              <a:graphicData uri="http://schemas.openxmlformats.org/drawingml/2006/picture">
-                <pic:pic xmlns:pic="http://schemas.openxmlformats.org/drawingml/2006/picture">
-                  <pic:nvPicPr>
-                    <pic:cNvPr id="0" name="Picture 5" descr="C:\Users\Laura Andrade\eclipse-workspace\Dec5\screenshots\DEC_0319-Captura-click_Link_Subir_Archivo153453.jpg"/>
+            <wp:docPr id="5" name="Drawing 5" descr="C:\Users\Laura Andrade\eclipse-workspace\Dec5\screenshots\DEC_0319-Captura-click_Link_Subir_Archivo165233.jpg"/>
+            <a:graphic xmlns:a="http://schemas.openxmlformats.org/drawingml/2006/main">
+              <a:graphicData uri="http://schemas.openxmlformats.org/drawingml/2006/picture">
+                <pic:pic xmlns:pic="http://schemas.openxmlformats.org/drawingml/2006/picture">
+                  <pic:nvPicPr>
+                    <pic:cNvPr id="0" name="Picture 5" descr="C:\Users\Laura Andrade\eclipse-workspace\Dec5\screenshots\DEC_0319-Captura-click_Link_Subir_Archivo165233.jpg"/>
                     <pic:cNvPicPr>
                       <a:picLocks noChangeAspect="true"/>
                     </pic:cNvPicPr>
@@ -367,12 +367,12 @@
         <w:drawing>
           <wp:inline distT="0" distR="0" distB="0" distL="0">
             <wp:extent cx="5080000" cy="5080000"/>
-            <wp:docPr id="6" name="Drawing 6" descr="C:\Users\Laura Andrade\eclipse-workspace\Dec5\screenshots\DEC_0319-Captura-Ingreso_nombre_tipo_de_documento15353.jpg"/>
-            <a:graphic xmlns:a="http://schemas.openxmlformats.org/drawingml/2006/main">
-              <a:graphicData uri="http://schemas.openxmlformats.org/drawingml/2006/picture">
-                <pic:pic xmlns:pic="http://schemas.openxmlformats.org/drawingml/2006/picture">
-                  <pic:nvPicPr>
-                    <pic:cNvPr id="0" name="Picture 6" descr="C:\Users\Laura Andrade\eclipse-workspace\Dec5\screenshots\DEC_0319-Captura-Ingreso_nombre_tipo_de_documento15353.jpg"/>
+            <wp:docPr id="6" name="Drawing 6" descr="C:\Users\Laura Andrade\eclipse-workspace\Dec5\screenshots\DEC_0319-Captura-Ingreso_nombre_tipo_de_documento165243.jpg"/>
+            <a:graphic xmlns:a="http://schemas.openxmlformats.org/drawingml/2006/main">
+              <a:graphicData uri="http://schemas.openxmlformats.org/drawingml/2006/picture">
+                <pic:pic xmlns:pic="http://schemas.openxmlformats.org/drawingml/2006/picture">
+                  <pic:nvPicPr>
+                    <pic:cNvPr id="0" name="Picture 6" descr="C:\Users\Laura Andrade\eclipse-workspace\Dec5\screenshots\DEC_0319-Captura-Ingreso_nombre_tipo_de_documento165243.jpg"/>
                     <pic:cNvPicPr>
                       <a:picLocks noChangeAspect="true"/>
                     </pic:cNvPicPr>
@@ -422,12 +422,12 @@
         <w:drawing>
           <wp:inline distT="0" distR="0" distB="0" distL="0">
             <wp:extent cx="5080000" cy="5080000"/>
-            <wp:docPr id="7" name="Drawing 7" descr="C:\Users\Laura Andrade\eclipse-workspace\Dec5\screenshots\DEC_0319-Captura-Seleccion_Rol_Creador153512.jpg"/>
-            <a:graphic xmlns:a="http://schemas.openxmlformats.org/drawingml/2006/main">
-              <a:graphicData uri="http://schemas.openxmlformats.org/drawingml/2006/picture">
-                <pic:pic xmlns:pic="http://schemas.openxmlformats.org/drawingml/2006/picture">
-                  <pic:nvPicPr>
-                    <pic:cNvPr id="0" name="Picture 7" descr="C:\Users\Laura Andrade\eclipse-workspace\Dec5\screenshots\DEC_0319-Captura-Seleccion_Rol_Creador153512.jpg"/>
+            <wp:docPr id="7" name="Drawing 7" descr="C:\Users\Laura Andrade\eclipse-workspace\Dec5\screenshots\DEC_0319-Captura-Seleccion_Rol_Creador165252.jpg"/>
+            <a:graphic xmlns:a="http://schemas.openxmlformats.org/drawingml/2006/main">
+              <a:graphicData uri="http://schemas.openxmlformats.org/drawingml/2006/picture">
+                <pic:pic xmlns:pic="http://schemas.openxmlformats.org/drawingml/2006/picture">
+                  <pic:nvPicPr>
+                    <pic:cNvPr id="0" name="Picture 7" descr="C:\Users\Laura Andrade\eclipse-workspace\Dec5\screenshots\DEC_0319-Captura-Seleccion_Rol_Creador165252.jpg"/>
                     <pic:cNvPicPr>
                       <a:picLocks noChangeAspect="true"/>
                     </pic:cNvPicPr>
@@ -477,12 +477,12 @@
         <w:drawing>
           <wp:inline distT="0" distR="0" distB="0" distL="0">
             <wp:extent cx="5080000" cy="5080000"/>
-            <wp:docPr id="8" name="Drawing 8" descr="C:\Users\Laura Andrade\eclipse-workspace\Dec5\screenshots\DEC_0319-Captura-Seleccion_Rol_Rut153517.jpg"/>
-            <a:graphic xmlns:a="http://schemas.openxmlformats.org/drawingml/2006/main">
-              <a:graphicData uri="http://schemas.openxmlformats.org/drawingml/2006/picture">
-                <pic:pic xmlns:pic="http://schemas.openxmlformats.org/drawingml/2006/picture">
-                  <pic:nvPicPr>
-                    <pic:cNvPr id="0" name="Picture 8" descr="C:\Users\Laura Andrade\eclipse-workspace\Dec5\screenshots\DEC_0319-Captura-Seleccion_Rol_Rut153517.jpg"/>
+            <wp:docPr id="8" name="Drawing 8" descr="C:\Users\Laura Andrade\eclipse-workspace\Dec5\screenshots\DEC_0319-Captura-Seleccion_Rol_Rut165256.jpg"/>
+            <a:graphic xmlns:a="http://schemas.openxmlformats.org/drawingml/2006/main">
+              <a:graphicData uri="http://schemas.openxmlformats.org/drawingml/2006/picture">
+                <pic:pic xmlns:pic="http://schemas.openxmlformats.org/drawingml/2006/picture">
+                  <pic:nvPicPr>
+                    <pic:cNvPr id="0" name="Picture 8" descr="C:\Users\Laura Andrade\eclipse-workspace\Dec5\screenshots\DEC_0319-Captura-Seleccion_Rol_Rut165256.jpg"/>
                     <pic:cNvPicPr>
                       <a:picLocks noChangeAspect="true"/>
                     </pic:cNvPicPr>
@@ -532,67 +532,12 @@
         <w:drawing>
           <wp:inline distT="0" distR="0" distB="0" distL="0">
             <wp:extent cx="5080000" cy="5080000"/>
-            <wp:docPr id="9" name="Drawing 9" descr="C:\Users\Laura Andrade\eclipse-workspace\Dec5\screenshots\DEC_0319-Captura-Click_botón_Crear_Tipo_de_Documento153613.jpg"/>
-            <a:graphic xmlns:a="http://schemas.openxmlformats.org/drawingml/2006/main">
-              <a:graphicData uri="http://schemas.openxmlformats.org/drawingml/2006/picture">
-                <pic:pic xmlns:pic="http://schemas.openxmlformats.org/drawingml/2006/picture">
-                  <pic:nvPicPr>
-                    <pic:cNvPr id="0" name="Picture 9" descr="C:\Users\Laura Andrade\eclipse-workspace\Dec5\screenshots\DEC_0319-Captura-Click_botón_Crear_Tipo_de_Documento153613.jpg"/>
-                    <pic:cNvPicPr>
-                      <a:picLocks noChangeAspect="true"/>
-                    </pic:cNvPicPr>
-                  </pic:nvPicPr>
-                  <pic:blipFill>
-                    <a:blip r:embed="rId11"/>
-                    <a:stretch>
-                      <a:fillRect/>
-                    </a:stretch>
-                  </pic:blipFill>
-                  <pic:spPr>
-                    <a:xfrm>
-                      <a:off x="0" y="0"/>
-                      <a:ext cx="5080000" cy="5080000"/>
-                    </a:xfrm>
-                    <a:prstGeom prst="rect">
-                      <a:avLst/>
-                    </a:prstGeom>
-                  </pic:spPr>
-                </pic:pic>
-              </a:graphicData>
-            </a:graphic>
-          </wp:inline>
-        </w:drawing>
-      </w:r>
-    </w:p>
-    <w:p>
-      <w:pPr>
-        <w:jc w:val="left"/>
-      </w:pPr>
-      <w:r>
-        <w:rPr>
-          <w:b w:val="off"/>
-          <w:sz w:val="28"/>
-        </w:rPr>
-        <w:t>Caso NOK</w:t>
-      </w:r>
-    </w:p>
-    <w:p/>
-    <w:p>
-      <w:pPr>
-        <w:jc w:val="center"/>
-      </w:pPr>
-      <w:r/>
-      <w:r>
-        <w:br/>
-        <w:drawing>
-          <wp:inline distT="0" distR="0" distB="0" distL="0">
-            <wp:extent cx="5080000" cy="5080000"/>
-            <wp:docPr id="10" name="Drawing 10" descr="C:\Users\Laura Andrade\eclipse-workspace\Dec5\screenshots\DEC_0319-Captura-Caso_NOK153619.jpg"/>
-            <a:graphic xmlns:a="http://schemas.openxmlformats.org/drawingml/2006/main">
-              <a:graphicData uri="http://schemas.openxmlformats.org/drawingml/2006/picture">
-                <pic:pic xmlns:pic="http://schemas.openxmlformats.org/drawingml/2006/picture">
-                  <pic:nvPicPr>
-                    <pic:cNvPr id="0" name="Picture 10" descr="C:\Users\Laura Andrade\eclipse-workspace\Dec5\screenshots\DEC_0319-Captura-Caso_NOK153619.jpg"/>
+            <wp:docPr id="9" name="Drawing 9" descr="C:\Users\Laura Andrade\eclipse-workspace\Dec5\screenshots\DEC_0319-Captura-Click_botón_Crear_Tipo_de_Documento16533.jpg"/>
+            <a:graphic xmlns:a="http://schemas.openxmlformats.org/drawingml/2006/main">
+              <a:graphicData uri="http://schemas.openxmlformats.org/drawingml/2006/picture">
+                <pic:pic xmlns:pic="http://schemas.openxmlformats.org/drawingml/2006/picture">
+                  <pic:nvPicPr>
+                    <pic:cNvPr id="0" name="Picture 9" descr="C:\Users\Laura Andrade\eclipse-workspace\Dec5\screenshots\DEC_0319-Captura-Click_botón_Crear_Tipo_de_Documento16533.jpg"/>
                     <pic:cNvPicPr>
                       <a:picLocks noChangeAspect="true"/>
                     </pic:cNvPicPr>

</xml_diff>